<commit_message>
updates from 04/07 conversation
</commit_message>
<xml_diff>
--- a/Step1_Problem Description_HF2020.04.07.docx
+++ b/Step1_Problem Description_HF2020.04.07.docx
@@ -776,6 +776,370 @@
               </w:rPr>
               <w:t xml:space="preserve"> (waiting for approval, waiting for parts, waiting for pickup)</w:t>
             </w:r>
+          </w:p>
+        </w:tc>
+      </w:tr>
+      <w:tr>
+        <w:tc>
+          <w:tcPr>
+            <w:tcW w:w="1204" w:type="dxa"/>
+            <w:tcBorders>
+              <w:top w:val="single" w:sz="8" w:space="0" w:color="A3A3A3"/>
+              <w:left w:val="single" w:sz="8" w:space="0" w:color="A3A3A3"/>
+              <w:bottom w:val="single" w:sz="8" w:space="0" w:color="A3A3A3"/>
+              <w:right w:val="single" w:sz="8" w:space="0" w:color="A3A3A3"/>
+            </w:tcBorders>
+            <w:tcMar>
+              <w:top w:w="40" w:type="dxa"/>
+              <w:left w:w="60" w:type="dxa"/>
+              <w:bottom w:w="40" w:type="dxa"/>
+              <w:right w:w="60" w:type="dxa"/>
+            </w:tcMar>
+          </w:tcPr>
+          <w:p>
+            <w:pPr>
+              <w:spacing w:after="0" w:line="240" w:lineRule="auto"/>
+              <w:rPr>
+                <w:rFonts w:ascii="Calibri" w:eastAsia="Times New Roman" w:hAnsi="Calibri" w:cs="Calibri"/>
+              </w:rPr>
+            </w:pPr>
+            <w:r>
+              <w:rPr>
+                <w:rFonts w:ascii="Calibri" w:eastAsia="Times New Roman" w:hAnsi="Calibri" w:cs="Calibri"/>
+              </w:rPr>
+              <w:t xml:space="preserve">blue </w:t>
+            </w:r>
+            <w:proofErr w:type="spellStart"/>
+            <w:r>
+              <w:rPr>
+                <w:rFonts w:ascii="Calibri" w:eastAsia="Times New Roman" w:hAnsi="Calibri" w:cs="Calibri"/>
+              </w:rPr>
+              <w:t>honda</w:t>
+            </w:r>
+            <w:proofErr w:type="spellEnd"/>
+            <w:r>
+              <w:rPr>
+                <w:rFonts w:ascii="Calibri" w:eastAsia="Times New Roman" w:hAnsi="Calibri" w:cs="Calibri"/>
+              </w:rPr>
+              <w:t xml:space="preserve"> accord</w:t>
+            </w:r>
+          </w:p>
+        </w:tc>
+        <w:tc>
+          <w:tcPr>
+            <w:tcW w:w="1306" w:type="dxa"/>
+            <w:tcBorders>
+              <w:top w:val="single" w:sz="8" w:space="0" w:color="A3A3A3"/>
+              <w:left w:val="single" w:sz="8" w:space="0" w:color="A3A3A3"/>
+              <w:bottom w:val="single" w:sz="8" w:space="0" w:color="A3A3A3"/>
+              <w:right w:val="single" w:sz="8" w:space="0" w:color="A3A3A3"/>
+            </w:tcBorders>
+            <w:tcMar>
+              <w:top w:w="40" w:type="dxa"/>
+              <w:left w:w="60" w:type="dxa"/>
+              <w:bottom w:w="40" w:type="dxa"/>
+              <w:right w:w="60" w:type="dxa"/>
+            </w:tcMar>
+          </w:tcPr>
+          <w:p>
+            <w:pPr>
+              <w:spacing w:after="0" w:line="240" w:lineRule="auto"/>
+              <w:rPr>
+                <w:rFonts w:ascii="Calibri" w:eastAsia="Times New Roman" w:hAnsi="Calibri" w:cs="Calibri"/>
+              </w:rPr>
+            </w:pPr>
+            <w:r>
+              <w:rPr>
+                <w:rFonts w:ascii="Calibri" w:eastAsia="Times New Roman" w:hAnsi="Calibri" w:cs="Calibri"/>
+              </w:rPr>
+              <w:t>01</w:t>
+            </w:r>
+          </w:p>
+        </w:tc>
+        <w:tc>
+          <w:tcPr>
+            <w:tcW w:w="1080" w:type="dxa"/>
+            <w:tcBorders>
+              <w:top w:val="single" w:sz="8" w:space="0" w:color="A3A3A3"/>
+              <w:left w:val="single" w:sz="8" w:space="0" w:color="A3A3A3"/>
+              <w:bottom w:val="single" w:sz="8" w:space="0" w:color="A3A3A3"/>
+              <w:right w:val="single" w:sz="8" w:space="0" w:color="A3A3A3"/>
+            </w:tcBorders>
+            <w:tcMar>
+              <w:top w:w="40" w:type="dxa"/>
+              <w:left w:w="60" w:type="dxa"/>
+              <w:bottom w:w="40" w:type="dxa"/>
+              <w:right w:w="60" w:type="dxa"/>
+            </w:tcMar>
+          </w:tcPr>
+          <w:p>
+            <w:pPr>
+              <w:spacing w:after="0" w:line="240" w:lineRule="auto"/>
+              <w:rPr>
+                <w:rFonts w:ascii="Calibri" w:eastAsia="Times New Roman" w:hAnsi="Calibri" w:cs="Calibri"/>
+                <w:b/>
+                <w:bCs/>
+              </w:rPr>
+            </w:pPr>
+            <w:r>
+              <w:rPr>
+                <w:rFonts w:ascii="Calibri" w:eastAsia="Times New Roman" w:hAnsi="Calibri" w:cs="Calibri"/>
+                <w:b/>
+                <w:bCs/>
+              </w:rPr>
+              <w:t>Yes</w:t>
+            </w:r>
+          </w:p>
+        </w:tc>
+        <w:tc>
+          <w:tcPr>
+            <w:tcW w:w="720" w:type="dxa"/>
+            <w:tcBorders>
+              <w:top w:val="single" w:sz="8" w:space="0" w:color="A3A3A3"/>
+              <w:left w:val="single" w:sz="8" w:space="0" w:color="A3A3A3"/>
+              <w:bottom w:val="single" w:sz="8" w:space="0" w:color="A3A3A3"/>
+              <w:right w:val="single" w:sz="8" w:space="0" w:color="A3A3A3"/>
+            </w:tcBorders>
+            <w:tcMar>
+              <w:top w:w="40" w:type="dxa"/>
+              <w:left w:w="60" w:type="dxa"/>
+              <w:bottom w:w="40" w:type="dxa"/>
+              <w:right w:w="60" w:type="dxa"/>
+            </w:tcMar>
+          </w:tcPr>
+          <w:p>
+            <w:pPr>
+              <w:spacing w:after="0" w:line="240" w:lineRule="auto"/>
+              <w:rPr>
+                <w:rFonts w:ascii="Calibri" w:eastAsia="Times New Roman" w:hAnsi="Calibri" w:cs="Calibri"/>
+                <w:b/>
+                <w:bCs/>
+              </w:rPr>
+            </w:pPr>
+            <w:r>
+              <w:rPr>
+                <w:rFonts w:ascii="Calibri" w:eastAsia="Times New Roman" w:hAnsi="Calibri" w:cs="Calibri"/>
+                <w:b/>
+                <w:bCs/>
+              </w:rPr>
+              <w:t>No</w:t>
+            </w:r>
+          </w:p>
+        </w:tc>
+        <w:tc>
+          <w:tcPr>
+            <w:tcW w:w="990" w:type="dxa"/>
+            <w:tcBorders>
+              <w:top w:val="single" w:sz="8" w:space="0" w:color="A3A3A3"/>
+              <w:left w:val="single" w:sz="8" w:space="0" w:color="A3A3A3"/>
+              <w:bottom w:val="single" w:sz="8" w:space="0" w:color="A3A3A3"/>
+              <w:right w:val="single" w:sz="8" w:space="0" w:color="A3A3A3"/>
+            </w:tcBorders>
+            <w:tcMar>
+              <w:top w:w="40" w:type="dxa"/>
+              <w:left w:w="60" w:type="dxa"/>
+              <w:bottom w:w="40" w:type="dxa"/>
+              <w:right w:w="60" w:type="dxa"/>
+            </w:tcMar>
+          </w:tcPr>
+          <w:p>
+            <w:pPr>
+              <w:spacing w:after="0" w:line="240" w:lineRule="auto"/>
+              <w:rPr>
+                <w:rFonts w:ascii="Calibri" w:eastAsia="Times New Roman" w:hAnsi="Calibri" w:cs="Calibri"/>
+                <w:b/>
+                <w:bCs/>
+              </w:rPr>
+            </w:pPr>
+          </w:p>
+        </w:tc>
+        <w:tc>
+          <w:tcPr>
+            <w:tcW w:w="990" w:type="dxa"/>
+            <w:tcBorders>
+              <w:top w:val="single" w:sz="8" w:space="0" w:color="A3A3A3"/>
+              <w:left w:val="single" w:sz="8" w:space="0" w:color="A3A3A3"/>
+              <w:bottom w:val="single" w:sz="8" w:space="0" w:color="A3A3A3"/>
+              <w:right w:val="single" w:sz="8" w:space="0" w:color="A3A3A3"/>
+            </w:tcBorders>
+            <w:tcMar>
+              <w:top w:w="40" w:type="dxa"/>
+              <w:left w:w="60" w:type="dxa"/>
+              <w:bottom w:w="40" w:type="dxa"/>
+              <w:right w:w="60" w:type="dxa"/>
+            </w:tcMar>
+          </w:tcPr>
+          <w:p>
+            <w:pPr>
+              <w:spacing w:after="0" w:line="240" w:lineRule="auto"/>
+              <w:rPr>
+                <w:rFonts w:ascii="Calibri" w:eastAsia="Times New Roman" w:hAnsi="Calibri" w:cs="Calibri"/>
+                <w:b/>
+                <w:bCs/>
+              </w:rPr>
+            </w:pPr>
+          </w:p>
+        </w:tc>
+        <w:tc>
+          <w:tcPr>
+            <w:tcW w:w="900" w:type="dxa"/>
+            <w:tcBorders>
+              <w:top w:val="single" w:sz="8" w:space="0" w:color="A3A3A3"/>
+              <w:left w:val="single" w:sz="8" w:space="0" w:color="A3A3A3"/>
+              <w:bottom w:val="single" w:sz="8" w:space="0" w:color="A3A3A3"/>
+              <w:right w:val="single" w:sz="8" w:space="0" w:color="A3A3A3"/>
+            </w:tcBorders>
+            <w:tcMar>
+              <w:top w:w="40" w:type="dxa"/>
+              <w:left w:w="60" w:type="dxa"/>
+              <w:bottom w:w="40" w:type="dxa"/>
+              <w:right w:w="60" w:type="dxa"/>
+            </w:tcMar>
+          </w:tcPr>
+          <w:p>
+            <w:pPr>
+              <w:spacing w:after="0" w:line="240" w:lineRule="auto"/>
+              <w:rPr>
+                <w:rFonts w:ascii="Calibri" w:eastAsia="Times New Roman" w:hAnsi="Calibri" w:cs="Calibri"/>
+                <w:b/>
+                <w:bCs/>
+              </w:rPr>
+            </w:pPr>
+          </w:p>
+        </w:tc>
+        <w:tc>
+          <w:tcPr>
+            <w:tcW w:w="1080" w:type="dxa"/>
+            <w:tcBorders>
+              <w:top w:val="single" w:sz="8" w:space="0" w:color="A3A3A3"/>
+              <w:left w:val="single" w:sz="8" w:space="0" w:color="A3A3A3"/>
+              <w:bottom w:val="single" w:sz="8" w:space="0" w:color="A3A3A3"/>
+              <w:right w:val="single" w:sz="8" w:space="0" w:color="A3A3A3"/>
+            </w:tcBorders>
+            <w:tcMar>
+              <w:top w:w="40" w:type="dxa"/>
+              <w:left w:w="60" w:type="dxa"/>
+              <w:bottom w:w="40" w:type="dxa"/>
+              <w:right w:w="60" w:type="dxa"/>
+            </w:tcMar>
+          </w:tcPr>
+          <w:p>
+            <w:pPr>
+              <w:spacing w:after="0" w:line="240" w:lineRule="auto"/>
+              <w:rPr>
+                <w:rFonts w:ascii="Calibri" w:eastAsia="Times New Roman" w:hAnsi="Calibri" w:cs="Calibri"/>
+                <w:b/>
+                <w:bCs/>
+              </w:rPr>
+            </w:pPr>
+          </w:p>
+        </w:tc>
+        <w:tc>
+          <w:tcPr>
+            <w:tcW w:w="900" w:type="dxa"/>
+            <w:tcBorders>
+              <w:top w:val="single" w:sz="8" w:space="0" w:color="A3A3A3"/>
+              <w:left w:val="single" w:sz="8" w:space="0" w:color="A3A3A3"/>
+              <w:bottom w:val="single" w:sz="8" w:space="0" w:color="A3A3A3"/>
+              <w:right w:val="single" w:sz="8" w:space="0" w:color="A3A3A3"/>
+            </w:tcBorders>
+            <w:tcMar>
+              <w:top w:w="40" w:type="dxa"/>
+              <w:left w:w="60" w:type="dxa"/>
+              <w:bottom w:w="40" w:type="dxa"/>
+              <w:right w:w="60" w:type="dxa"/>
+            </w:tcMar>
+          </w:tcPr>
+          <w:p>
+            <w:pPr>
+              <w:spacing w:after="0" w:line="240" w:lineRule="auto"/>
+              <w:rPr>
+                <w:rFonts w:ascii="Calibri" w:eastAsia="Times New Roman" w:hAnsi="Calibri" w:cs="Calibri"/>
+                <w:b/>
+                <w:bCs/>
+              </w:rPr>
+            </w:pPr>
+          </w:p>
+        </w:tc>
+        <w:tc>
+          <w:tcPr>
+            <w:tcW w:w="1170" w:type="dxa"/>
+            <w:tcBorders>
+              <w:top w:val="single" w:sz="8" w:space="0" w:color="A3A3A3"/>
+              <w:left w:val="single" w:sz="8" w:space="0" w:color="A3A3A3"/>
+              <w:bottom w:val="single" w:sz="8" w:space="0" w:color="A3A3A3"/>
+              <w:right w:val="single" w:sz="8" w:space="0" w:color="A3A3A3"/>
+            </w:tcBorders>
+            <w:tcMar>
+              <w:top w:w="40" w:type="dxa"/>
+              <w:left w:w="60" w:type="dxa"/>
+              <w:bottom w:w="40" w:type="dxa"/>
+              <w:right w:w="60" w:type="dxa"/>
+            </w:tcMar>
+          </w:tcPr>
+          <w:p>
+            <w:pPr>
+              <w:spacing w:after="0" w:line="240" w:lineRule="auto"/>
+              <w:rPr>
+                <w:rFonts w:ascii="Calibri" w:eastAsia="Times New Roman" w:hAnsi="Calibri" w:cs="Calibri"/>
+                <w:b/>
+                <w:bCs/>
+              </w:rPr>
+            </w:pPr>
+          </w:p>
+        </w:tc>
+        <w:tc>
+          <w:tcPr>
+            <w:tcW w:w="1170" w:type="dxa"/>
+            <w:tcBorders>
+              <w:top w:val="single" w:sz="8" w:space="0" w:color="A3A3A3"/>
+              <w:left w:val="single" w:sz="8" w:space="0" w:color="A3A3A3"/>
+              <w:bottom w:val="single" w:sz="8" w:space="0" w:color="A3A3A3"/>
+              <w:right w:val="single" w:sz="8" w:space="0" w:color="A3A3A3"/>
+            </w:tcBorders>
+            <w:tcMar>
+              <w:top w:w="40" w:type="dxa"/>
+              <w:left w:w="60" w:type="dxa"/>
+              <w:bottom w:w="40" w:type="dxa"/>
+              <w:right w:w="60" w:type="dxa"/>
+            </w:tcMar>
+          </w:tcPr>
+          <w:p>
+            <w:pPr>
+              <w:spacing w:after="0" w:line="240" w:lineRule="auto"/>
+              <w:rPr>
+                <w:rFonts w:ascii="Calibri" w:eastAsia="Times New Roman" w:hAnsi="Calibri" w:cs="Calibri"/>
+                <w:b/>
+                <w:bCs/>
+              </w:rPr>
+            </w:pPr>
+          </w:p>
+        </w:tc>
+        <w:tc>
+          <w:tcPr>
+            <w:tcW w:w="1430" w:type="dxa"/>
+            <w:tcBorders>
+              <w:top w:val="single" w:sz="8" w:space="0" w:color="A3A3A3"/>
+              <w:left w:val="single" w:sz="8" w:space="0" w:color="A3A3A3"/>
+              <w:bottom w:val="single" w:sz="8" w:space="0" w:color="A3A3A3"/>
+              <w:right w:val="single" w:sz="8" w:space="0" w:color="A3A3A3"/>
+            </w:tcBorders>
+            <w:tcMar>
+              <w:top w:w="40" w:type="dxa"/>
+              <w:left w:w="60" w:type="dxa"/>
+              <w:bottom w:w="40" w:type="dxa"/>
+              <w:right w:w="60" w:type="dxa"/>
+            </w:tcMar>
+          </w:tcPr>
+          <w:p>
+            <w:pPr>
+              <w:spacing w:after="0" w:line="240" w:lineRule="auto"/>
+              <w:rPr>
+                <w:rFonts w:ascii="Calibri" w:eastAsia="Times New Roman" w:hAnsi="Calibri" w:cs="Calibri"/>
+                <w:b/>
+                <w:bCs/>
+              </w:rPr>
+            </w:pPr>
           </w:p>
         </w:tc>
       </w:tr>
@@ -1047,15 +1411,7 @@
                 <w:b/>
                 <w:bCs/>
               </w:rPr>
-              <w:t>repair_status.status</w:t>
-            </w:r>
-            <w:r>
-              <w:rPr>
-                <w:rFonts w:ascii="Calibri" w:eastAsia="Times New Roman" w:hAnsi="Calibri" w:cs="Calibri"/>
-                <w:b/>
-                <w:bCs/>
-              </w:rPr>
-              <w:t>4</w:t>
+              <w:t>repair_status.status4</w:t>
             </w:r>
           </w:p>
         </w:tc>
@@ -1089,15 +1445,7 @@
                 <w:b/>
                 <w:bCs/>
               </w:rPr>
-              <w:t>repair_status.status</w:t>
-            </w:r>
-            <w:r>
-              <w:rPr>
-                <w:rFonts w:ascii="Calibri" w:eastAsia="Times New Roman" w:hAnsi="Calibri" w:cs="Calibri"/>
-                <w:b/>
-                <w:bCs/>
-              </w:rPr>
-              <w:t>5</w:t>
+              <w:t>repair_status.status5</w:t>
             </w:r>
           </w:p>
         </w:tc>
@@ -1131,15 +1479,7 @@
                 <w:b/>
                 <w:bCs/>
               </w:rPr>
-              <w:t>repair_status.status</w:t>
-            </w:r>
-            <w:r>
-              <w:rPr>
-                <w:rFonts w:ascii="Calibri" w:eastAsia="Times New Roman" w:hAnsi="Calibri" w:cs="Calibri"/>
-                <w:b/>
-                <w:bCs/>
-              </w:rPr>
-              <w:t>6</w:t>
+              <w:t>repair_status.status6</w:t>
             </w:r>
           </w:p>
         </w:tc>
@@ -1173,15 +1513,7 @@
                 <w:b/>
                 <w:bCs/>
               </w:rPr>
-              <w:t>repair_status.status</w:t>
-            </w:r>
-            <w:r>
-              <w:rPr>
-                <w:rFonts w:ascii="Calibri" w:eastAsia="Times New Roman" w:hAnsi="Calibri" w:cs="Calibri"/>
-                <w:b/>
-                <w:bCs/>
-              </w:rPr>
-              <w:t>7</w:t>
+              <w:t>repair_status.status7</w:t>
             </w:r>
           </w:p>
         </w:tc>
@@ -1215,15 +1547,7 @@
                 <w:b/>
                 <w:bCs/>
               </w:rPr>
-              <w:t>repair_status.status</w:t>
-            </w:r>
-            <w:r>
-              <w:rPr>
-                <w:rFonts w:ascii="Calibri" w:eastAsia="Times New Roman" w:hAnsi="Calibri" w:cs="Calibri"/>
-                <w:b/>
-                <w:bCs/>
-              </w:rPr>
-              <w:t>8</w:t>
+              <w:t>repair_status.status8</w:t>
             </w:r>
           </w:p>
         </w:tc>
@@ -1257,15 +1581,7 @@
                 <w:b/>
                 <w:bCs/>
               </w:rPr>
-              <w:t>repair_status.status</w:t>
-            </w:r>
-            <w:r>
-              <w:rPr>
-                <w:rFonts w:ascii="Calibri" w:eastAsia="Times New Roman" w:hAnsi="Calibri" w:cs="Calibri"/>
-                <w:b/>
-                <w:bCs/>
-              </w:rPr>
-              <w:t>9</w:t>
+              <w:t>repair_status.status9</w:t>
             </w:r>
           </w:p>
         </w:tc>
@@ -1322,6 +1638,8 @@
       <w:r>
         <w:t>Database Questions:</w:t>
       </w:r>
+      <w:bookmarkStart w:id="0" w:name="_GoBack"/>
+      <w:bookmarkEnd w:id="0"/>
     </w:p>
     <w:p>
       <w:pPr>
@@ -1337,8 +1655,6 @@
       <w:r>
         <w:t>2</w:t>
       </w:r>
-      <w:bookmarkStart w:id="0" w:name="_GoBack"/>
-      <w:bookmarkEnd w:id="0"/>
       <w:r>
         <w:t xml:space="preserve"> </w:t>
       </w:r>
@@ -1440,15 +1756,32 @@
         </w:numPr>
       </w:pPr>
       <w:r>
-        <w:t xml:space="preserve">Inserting, updating and deleting (auto-delete when </w:t>
+        <w:t>Inserting, updating and deleting (</w:t>
+      </w:r>
+      <w:r>
+        <w:t>auto-</w:t>
       </w:r>
       <w:proofErr w:type="spellStart"/>
       <w:r>
+        <w:t>incremement</w:t>
+      </w:r>
+      <w:proofErr w:type="spellEnd"/>
+      <w:r>
+        <w:t xml:space="preserve"> </w:t>
+      </w:r>
+      <w:r>
+        <w:t xml:space="preserve">auto-delete when </w:t>
+      </w:r>
+      <w:proofErr w:type="spellStart"/>
+      <w:r>
         <w:t>repair.current_status</w:t>
       </w:r>
       <w:proofErr w:type="spellEnd"/>
       <w:r>
         <w:t xml:space="preserve"> is set to complete</w:t>
+      </w:r>
+      <w:r>
+        <w:t>)</w:t>
       </w:r>
     </w:p>
     <w:p>
@@ -2127,6 +2460,36 @@
       <w:contextualSpacing/>
     </w:pPr>
   </w:style>
+  <w:style w:type="paragraph" w:styleId="BalloonText">
+    <w:name w:val="Balloon Text"/>
+    <w:basedOn w:val="Normal"/>
+    <w:link w:val="BalloonTextChar"/>
+    <w:uiPriority w:val="99"/>
+    <w:semiHidden/>
+    <w:unhideWhenUsed/>
+    <w:rsid w:val="00E356A4"/>
+    <w:pPr>
+      <w:spacing w:after="0" w:line="240" w:lineRule="auto"/>
+    </w:pPr>
+    <w:rPr>
+      <w:rFonts w:ascii="Segoe UI" w:hAnsi="Segoe UI" w:cs="Segoe UI"/>
+      <w:sz w:val="18"/>
+      <w:szCs w:val="18"/>
+    </w:rPr>
+  </w:style>
+  <w:style w:type="character" w:customStyle="1" w:styleId="BalloonTextChar">
+    <w:name w:val="Balloon Text Char"/>
+    <w:basedOn w:val="DefaultParagraphFont"/>
+    <w:link w:val="BalloonText"/>
+    <w:uiPriority w:val="99"/>
+    <w:semiHidden/>
+    <w:rsid w:val="00E356A4"/>
+    <w:rPr>
+      <w:rFonts w:ascii="Segoe UI" w:hAnsi="Segoe UI" w:cs="Segoe UI"/>
+      <w:sz w:val="18"/>
+      <w:szCs w:val="18"/>
+    </w:rPr>
+  </w:style>
 </w:styles>
 </file>
 

</xml_diff>